<commit_message>
features list and roadmap updated
</commit_message>
<xml_diff>
--- a/docs/End User documentation/RoadMap - Phase II.docx
+++ b/docs/End User documentation/RoadMap - Phase II.docx
@@ -42,9 +42,6 @@
                         </w:rPr>
                         <w:alias w:val="Title"/>
                         <w:id w:val="4611886"/>
-                        <w:placeholder>
-                          <w:docPart w:val="618A0CBC99504CC18E566CCF128DEBD5"/>
-                        </w:placeholder>
                         <w:dataBinding w:prefixMappings="xmlns:ns0='http://schemas.openxmlformats.org/package/2006/metadata/core-properties' xmlns:ns1='http://purl.org/dc/elements/1.1/'" w:xpath="/ns0:coreProperties[1]/ns1:title[1]" w:storeItemID="{6C3C8BC8-F283-45AE-878A-BAB7291924A1}"/>
                         <w:text/>
                       </w:sdtPr>
@@ -97,9 +94,6 @@
                         </w:rPr>
                         <w:alias w:val="Author"/>
                         <w:id w:val="4611887"/>
-                        <w:placeholder>
-                          <w:docPart w:val="99DE43C36FA945789A5D5543EA081FFB"/>
-                        </w:placeholder>
                         <w:dataBinding w:prefixMappings="xmlns:ns0='http://schemas.openxmlformats.org/package/2006/metadata/core-properties' xmlns:ns1='http://purl.org/dc/elements/1.1/'" w:xpath="/ns0:coreProperties[1]/ns1:creator[1]" w:storeItemID="{6C3C8BC8-F283-45AE-878A-BAB7291924A1}"/>
                         <w:text/>
                       </w:sdtPr>
@@ -2017,7 +2011,13 @@
         </w:numPr>
       </w:pPr>
       <w:r>
-        <w:t xml:space="preserve">Data styles (Number, Currency, Percentage ...) </w:t>
+        <w:t>Data styles (Number, Currency, Percentage</w:t>
+      </w:r>
+      <w:r>
+        <w:t>, Date</w:t>
+      </w:r>
+      <w:r>
+        <w:t xml:space="preserve">) </w:t>
       </w:r>
     </w:p>
     <w:p>
@@ -2041,7 +2041,16 @@
         </w:numPr>
       </w:pPr>
       <w:r>
-        <w:t xml:space="preserve">Pictures </w:t>
+        <w:t xml:space="preserve">Annotations </w:t>
+      </w:r>
+      <w:r>
+        <w:t xml:space="preserve">(Direct conversion: </w:t>
+      </w:r>
+      <w:r>
+        <w:t>Note without shapes properties</w:t>
+      </w:r>
+      <w:r>
+        <w:t>)</w:t>
       </w:r>
     </w:p>
     <w:p>
@@ -2053,7 +2062,7 @@
         </w:numPr>
       </w:pPr>
       <w:r>
-        <w:t xml:space="preserve">Text boxes </w:t>
+        <w:t xml:space="preserve">Header &amp; Footer </w:t>
       </w:r>
     </w:p>
     <w:p>
@@ -2065,67 +2074,7 @@
         </w:numPr>
       </w:pPr>
       <w:r>
-        <w:t xml:space="preserve">Annotations </w:t>
-      </w:r>
-    </w:p>
-    <w:p>
-      <w:pPr>
-        <w:pStyle w:val="ListParagraph"/>
-        <w:numPr>
-          <w:ilvl w:val="0"/>
-          <w:numId w:val="15"/>
-        </w:numPr>
-      </w:pPr>
-      <w:r>
-        <w:t xml:space="preserve">Header &amp; Footer </w:t>
-      </w:r>
-    </w:p>
-    <w:p>
-      <w:pPr>
-        <w:pStyle w:val="ListParagraph"/>
-        <w:numPr>
-          <w:ilvl w:val="0"/>
-          <w:numId w:val="15"/>
-        </w:numPr>
-      </w:pPr>
-      <w:r>
         <w:t xml:space="preserve">Text Fields in Header &amp; Footer (Date, Time, Page Number) </w:t>
-      </w:r>
-    </w:p>
-    <w:p>
-      <w:pPr>
-        <w:pStyle w:val="ListParagraph"/>
-        <w:numPr>
-          <w:ilvl w:val="0"/>
-          <w:numId w:val="15"/>
-        </w:numPr>
-      </w:pPr>
-      <w:r>
-        <w:t xml:space="preserve">Language settings </w:t>
-      </w:r>
-    </w:p>
-    <w:p>
-      <w:pPr>
-        <w:pStyle w:val="ListParagraph"/>
-        <w:numPr>
-          <w:ilvl w:val="0"/>
-          <w:numId w:val="15"/>
-        </w:numPr>
-      </w:pPr>
-      <w:r>
-        <w:t xml:space="preserve">Conditional formatting </w:t>
-      </w:r>
-    </w:p>
-    <w:p>
-      <w:pPr>
-        <w:pStyle w:val="ListParagraph"/>
-        <w:numPr>
-          <w:ilvl w:val="0"/>
-          <w:numId w:val="15"/>
-        </w:numPr>
-      </w:pPr>
-      <w:r>
-        <w:t>Page Styles and Layout</w:t>
       </w:r>
     </w:p>
     <w:p>
@@ -2319,6 +2268,80 @@
     </w:p>
     <w:p>
       <w:pPr>
+        <w:pStyle w:val="ListParagraph"/>
+        <w:numPr>
+          <w:ilvl w:val="0"/>
+          <w:numId w:val="17"/>
+        </w:numPr>
+      </w:pPr>
+      <w:r>
+        <w:t>Conditional formatting</w:t>
+      </w:r>
+    </w:p>
+    <w:p>
+      <w:pPr>
+        <w:pStyle w:val="ListParagraph"/>
+        <w:numPr>
+          <w:ilvl w:val="0"/>
+          <w:numId w:val="17"/>
+        </w:numPr>
+      </w:pPr>
+      <w:r>
+        <w:t>Page Styles and Layout</w:t>
+      </w:r>
+    </w:p>
+    <w:p>
+      <w:pPr>
+        <w:pStyle w:val="ListParagraph"/>
+        <w:numPr>
+          <w:ilvl w:val="0"/>
+          <w:numId w:val="17"/>
+        </w:numPr>
+      </w:pPr>
+      <w:r>
+        <w:t xml:space="preserve">Pictures </w:t>
+      </w:r>
+    </w:p>
+    <w:p>
+      <w:pPr>
+        <w:pStyle w:val="ListParagraph"/>
+        <w:numPr>
+          <w:ilvl w:val="0"/>
+          <w:numId w:val="17"/>
+        </w:numPr>
+      </w:pPr>
+      <w:r>
+        <w:t>Data styles (Time, Fractions, Scientific)</w:t>
+      </w:r>
+    </w:p>
+    <w:p>
+      <w:pPr>
+        <w:pStyle w:val="ListParagraph"/>
+        <w:numPr>
+          <w:ilvl w:val="0"/>
+          <w:numId w:val="17"/>
+        </w:numPr>
+      </w:pPr>
+      <w:r>
+        <w:t xml:space="preserve">Annotations </w:t>
+      </w:r>
+      <w:r>
+        <w:t xml:space="preserve">(Reverse conversion: </w:t>
+      </w:r>
+      <w:r>
+        <w:t>Note without shapes properties</w:t>
+      </w:r>
+      <w:r>
+        <w:t>)</w:t>
+      </w:r>
+    </w:p>
+    <w:p>
+      <w:pPr>
+        <w:ind w:left="360"/>
+      </w:pPr>
+    </w:p>
+    <w:p>
+      <w:pPr>
         <w:pStyle w:val="Heading3"/>
       </w:pPr>
       <w:bookmarkStart w:id="9" w:name="_Toc161560867"/>
@@ -2645,6 +2668,7 @@
         </w:numPr>
       </w:pPr>
       <w:r>
+        <w:lastRenderedPageBreak/>
         <w:t>Presentation View</w:t>
       </w:r>
     </w:p>
@@ -2713,7 +2737,6 @@
         </w:numPr>
       </w:pPr>
       <w:r>
-        <w:lastRenderedPageBreak/>
         <w:t>Data Pilot Tables</w:t>
       </w:r>
     </w:p>
@@ -2727,6 +2750,39 @@
       </w:pPr>
       <w:r>
         <w:t>Names and Labels for Data Ranges</w:t>
+      </w:r>
+    </w:p>
+    <w:p>
+      <w:pPr>
+        <w:pStyle w:val="ListParagraph"/>
+        <w:numPr>
+          <w:ilvl w:val="0"/>
+          <w:numId w:val="20"/>
+        </w:numPr>
+      </w:pPr>
+      <w:r>
+        <w:t xml:space="preserve">Text boxes </w:t>
+      </w:r>
+    </w:p>
+    <w:p>
+      <w:pPr>
+        <w:pStyle w:val="ListParagraph"/>
+        <w:numPr>
+          <w:ilvl w:val="0"/>
+          <w:numId w:val="20"/>
+        </w:numPr>
+      </w:pPr>
+      <w:r>
+        <w:t xml:space="preserve">Annotations </w:t>
+      </w:r>
+      <w:r>
+        <w:t>(S</w:t>
+      </w:r>
+      <w:r>
+        <w:t>hapes properties</w:t>
+      </w:r>
+      <w:r>
+        <w:t>)</w:t>
       </w:r>
     </w:p>
     <w:p>
@@ -2925,7 +2981,7 @@
                         <w:sz w:val="16"/>
                         <w:szCs w:val="16"/>
                       </w:rPr>
-                      <w:t>3</w:t>
+                      <w:t>5</w:t>
                     </w:r>
                   </w:fldSimple>
                 </w:p>
@@ -3083,7 +3139,7 @@
     <w:r>
       <w:rPr>
         <w:noProof/>
-        <w:lang w:val="fr-FR"/>
+        <w:lang w:val="pl-PL" w:eastAsia="zh-TW"/>
       </w:rPr>
       <w:drawing>
         <wp:inline distT="0" distB="0" distL="0" distR="0">
@@ -5664,6 +5720,7 @@
   <w:style w:type="character" w:default="1" w:styleId="DefaultParagraphFont">
     <w:name w:val="Default Paragraph Font"/>
     <w:uiPriority w:val="1"/>
+    <w:semiHidden/>
     <w:unhideWhenUsed/>
   </w:style>
   <w:style w:type="table" w:default="1" w:styleId="TableNormal">
@@ -6059,14 +6116,14 @@
   </w:font>
   <w:font w:name="Times New Roman">
     <w:panose1 w:val="02020603050405020304"/>
-    <w:charset w:val="00"/>
+    <w:charset w:val="EE"/>
     <w:family w:val="roman"/>
     <w:pitch w:val="variable"/>
     <w:sig w:usb0="20002A87" w:usb1="80000000" w:usb2="00000008" w:usb3="00000000" w:csb0="000001FF" w:csb1="00000000"/>
   </w:font>
   <w:font w:name="Courier New">
     <w:panose1 w:val="02070309020205020404"/>
-    <w:charset w:val="00"/>
+    <w:charset w:val="EE"/>
     <w:family w:val="modern"/>
     <w:pitch w:val="fixed"/>
     <w:sig w:usb0="20002A87" w:usb1="80000000" w:usb2="00000008" w:usb3="00000000" w:csb0="000001FF" w:csb1="00000000"/>
@@ -6082,8 +6139,9 @@
     <w:panose1 w:val="020B0604030504040204"/>
     <w:charset w:val="00"/>
     <w:family w:val="swiss"/>
+    <w:notTrueType/>
     <w:pitch w:val="variable"/>
-    <w:sig w:usb0="61002A87" w:usb1="80000000" w:usb2="00000008" w:usb3="00000000" w:csb0="000101FF" w:csb1="00000000"/>
+    <w:sig w:usb0="00000003" w:usb1="00000000" w:usb2="00000000" w:usb3="00000000" w:csb0="00000001" w:csb1="00000000"/>
   </w:font>
   <w:font w:name="Verdana">
     <w:panose1 w:val="020B0604030504040204"/>
@@ -6094,21 +6152,30 @@
   </w:font>
   <w:font w:name="Arial">
     <w:panose1 w:val="020B0604020202020204"/>
-    <w:charset w:val="00"/>
+    <w:charset w:val="EE"/>
     <w:family w:val="swiss"/>
     <w:pitch w:val="variable"/>
     <w:sig w:usb0="20002A87" w:usb1="80000000" w:usb2="00000008" w:usb3="00000000" w:csb0="000001FF" w:csb1="00000000"/>
   </w:font>
   <w:font w:name="Cambria">
     <w:panose1 w:val="02040503050406030204"/>
-    <w:charset w:val="00"/>
+    <w:charset w:val="EE"/>
     <w:family w:val="roman"/>
     <w:pitch w:val="variable"/>
     <w:sig w:usb0="A00002EF" w:usb1="4000004B" w:usb2="00000000" w:usb3="00000000" w:csb0="0000009F" w:csb1="00000000"/>
   </w:font>
+  <w:font w:name="PMingLiU">
+    <w:altName w:val="新細明體"/>
+    <w:panose1 w:val="02010601000101010101"/>
+    <w:charset w:val="88"/>
+    <w:family w:val="auto"/>
+    <w:notTrueType/>
+    <w:pitch w:val="variable"/>
+    <w:sig w:usb0="00000001" w:usb1="08080000" w:usb2="00000010" w:usb3="00000000" w:csb0="00100000" w:csb1="00000000"/>
+  </w:font>
   <w:font w:name="Calibri">
     <w:panose1 w:val="020F0502020204030204"/>
-    <w:charset w:val="00"/>
+    <w:charset w:val="EE"/>
     <w:family w:val="swiss"/>
     <w:pitch w:val="variable"/>
     <w:sig w:usb0="A00002EF" w:usb1="4000207B" w:usb2="00000000" w:usb3="00000000" w:csb0="0000009F" w:csb1="00000000"/>
@@ -6130,6 +6197,7 @@
     <w:rsid w:val="00C06FF0"/>
     <w:rsid w:val="00DF2F25"/>
     <w:rsid w:val="00F136F0"/>
+    <w:rsid w:val="00FE1BE8"/>
   </w:rsids>
   <m:mathPr>
     <m:mathFont m:val="Cambria Math"/>
@@ -6144,7 +6212,7 @@
     <m:intLim m:val="subSup"/>
     <m:naryLim m:val="undOvr"/>
   </m:mathPr>
-  <w:themeFontLang w:val="fr-FR"/>
+  <w:themeFontLang w:val="pl-PL" w:eastAsia="zh-TW" w:bidi="ar-SA"/>
   <w:clrSchemeMapping w:bg1="light1" w:t1="dark1" w:bg2="light2" w:t2="dark2" w:accent1="accent1" w:accent2="accent2" w:accent3="accent3" w:accent4="accent4" w:accent5="accent5" w:accent6="accent6" w:hyperlink="hyperlink" w:followedHyperlink="followedHyperlink"/>
   <w:decimalSymbol w:val=","/>
   <w:listSeparator w:val=";"/>

</xml_diff>